<commit_message>
update thesis file and friend ppt.
</commit_message>
<xml_diff>
--- a/Thesis_2022/書本封面及印刷/jerry/bookname.docx
+++ b/Thesis_2022/書本封面及印刷/jerry/bookname.docx
@@ -199,31 +199,90 @@
     </w:p>
     <w:p>
       <w:pPr>
-        <w:spacing w:line="360" w:lineRule="exact"/>
-        <w:rPr>
-          <w:color w:val="000000" w:themeColor="text1"/>
-          <w:sz w:val="36"/>
-          <w:szCs w:val="36"/>
-        </w:rPr>
-      </w:pPr>
-    </w:p>
-    <w:p>
-      <w:pPr>
-        <w:spacing w:line="360" w:lineRule="exact"/>
-        <w:rPr>
-          <w:color w:val="000000" w:themeColor="text1"/>
-          <w:sz w:val="36"/>
-          <w:szCs w:val="36"/>
-        </w:rPr>
-      </w:pPr>
-    </w:p>
-    <w:p>
-      <w:pPr>
         <w:spacing w:line="640" w:lineRule="exact"/>
         <w:jc w:val="center"/>
         <w:rPr>
           <w:rFonts w:cs="Times New Roman"/>
           <w:b/>
+          <w:sz w:val="72"/>
+          <w:szCs w:val="44"/>
+        </w:rPr>
+      </w:pPr>
+      <w:r>
+        <w:rPr>
+          <w:rFonts w:cs="Times New Roman" w:hint="eastAsia"/>
+          <w:b/>
+          <w:sz w:val="72"/>
+          <w:szCs w:val="44"/>
+        </w:rPr>
+        <w:t>(</w:t>
+      </w:r>
+      <w:r>
+        <w:rPr>
+          <w:rFonts w:cs="Times New Roman" w:hint="eastAsia"/>
+          <w:b/>
+          <w:sz w:val="72"/>
+          <w:szCs w:val="44"/>
+        </w:rPr>
+        <w:t>初稿</w:t>
+      </w:r>
+      <w:r>
+        <w:rPr>
+          <w:rFonts w:cs="Times New Roman" w:hint="eastAsia"/>
+          <w:b/>
+          <w:sz w:val="72"/>
+          <w:szCs w:val="44"/>
+        </w:rPr>
+        <w:t>)</w:t>
+      </w:r>
+    </w:p>
+    <w:p>
+      <w:pPr>
+        <w:spacing w:line="360" w:lineRule="exact"/>
+        <w:rPr>
+          <w:color w:val="000000" w:themeColor="text1"/>
+          <w:sz w:val="36"/>
+          <w:szCs w:val="36"/>
+        </w:rPr>
+      </w:pPr>
+    </w:p>
+    <w:p>
+      <w:pPr>
+        <w:spacing w:line="360" w:lineRule="exact"/>
+        <w:rPr>
+          <w:color w:val="000000" w:themeColor="text1"/>
+          <w:sz w:val="36"/>
+          <w:szCs w:val="36"/>
+        </w:rPr>
+      </w:pPr>
+    </w:p>
+    <w:p>
+      <w:pPr>
+        <w:spacing w:line="360" w:lineRule="exact"/>
+        <w:rPr>
+          <w:color w:val="000000" w:themeColor="text1"/>
+          <w:sz w:val="36"/>
+          <w:szCs w:val="36"/>
+        </w:rPr>
+      </w:pPr>
+    </w:p>
+    <w:p>
+      <w:pPr>
+        <w:spacing w:line="360" w:lineRule="exact"/>
+        <w:rPr>
+          <w:color w:val="000000" w:themeColor="text1"/>
+          <w:sz w:val="36"/>
+          <w:szCs w:val="36"/>
+        </w:rPr>
+      </w:pPr>
+    </w:p>
+    <w:p>
+      <w:pPr>
+        <w:spacing w:line="640" w:lineRule="exact"/>
+        <w:jc w:val="center"/>
+        <w:rPr>
+          <w:rFonts w:cs="Times New Roman"/>
+          <w:b/>
           <w:sz w:val="48"/>
           <w:szCs w:val="44"/>
         </w:rPr>
@@ -263,60 +322,142 @@
         <w:rPr>
           <w:rFonts w:cs="Times New Roman"/>
           <w:b/>
-          <w:sz w:val="44"/>
+          <w:sz w:val="48"/>
           <w:szCs w:val="44"/>
         </w:rPr>
       </w:pPr>
-      <w:r>
+    </w:p>
+    <w:p>
+      <w:pPr>
+        <w:spacing w:line="640" w:lineRule="exact"/>
+        <w:jc w:val="center"/>
         <w:rPr>
           <w:rFonts w:cs="Times New Roman"/>
           <w:b/>
-          <w:sz w:val="44"/>
+          <w:sz w:val="40"/>
           <w:szCs w:val="44"/>
         </w:rPr>
-        <w:t>Facilitating The Process Rate Of Difference Determination Withi</w:t>
-      </w:r>
+      </w:pPr>
+      <w:r>
+        <w:rPr>
+          <w:rFonts w:cs="Times New Roman"/>
+          <w:b/>
+          <w:sz w:val="40"/>
+          <w:szCs w:val="44"/>
+        </w:rPr>
+        <w:t xml:space="preserve">Facilitating </w:t>
+      </w:r>
+      <w:r>
+        <w:rPr>
+          <w:rFonts w:cs="Times New Roman"/>
+          <w:b/>
+          <w:sz w:val="40"/>
+          <w:szCs w:val="44"/>
+        </w:rPr>
+        <w:t>t</w:t>
+      </w:r>
+      <w:r>
+        <w:rPr>
+          <w:rFonts w:cs="Times New Roman"/>
+          <w:b/>
+          <w:sz w:val="40"/>
+          <w:szCs w:val="44"/>
+        </w:rPr>
+        <w:t xml:space="preserve">he Process Rate </w:t>
+      </w:r>
+      <w:r>
+        <w:rPr>
+          <w:rFonts w:cs="Times New Roman"/>
+          <w:b/>
+          <w:sz w:val="40"/>
+          <w:szCs w:val="44"/>
+        </w:rPr>
+        <w:t>o</w:t>
+      </w:r>
+      <w:r>
+        <w:rPr>
+          <w:rFonts w:cs="Times New Roman"/>
+          <w:b/>
+          <w:sz w:val="40"/>
+          <w:szCs w:val="44"/>
+        </w:rPr>
+        <w:t xml:space="preserve">f Difference Determination </w:t>
+      </w:r>
+      <w:r>
+        <w:rPr>
+          <w:rFonts w:cs="Times New Roman"/>
+          <w:b/>
+          <w:sz w:val="40"/>
+          <w:szCs w:val="44"/>
+        </w:rPr>
+        <w:t>w</w:t>
+      </w:r>
+      <w:r>
+        <w:rPr>
+          <w:rFonts w:cs="Times New Roman"/>
+          <w:b/>
+          <w:sz w:val="40"/>
+          <w:szCs w:val="44"/>
+        </w:rPr>
+        <w:t xml:space="preserve">ithin HTML </w:t>
+      </w:r>
+      <w:r>
+        <w:rPr>
+          <w:rFonts w:cs="Times New Roman"/>
+          <w:b/>
+          <w:sz w:val="40"/>
+          <w:szCs w:val="44"/>
+        </w:rPr>
+        <w:t>a</w:t>
+      </w:r>
+      <w:r>
+        <w:rPr>
+          <w:rFonts w:cs="Times New Roman"/>
+          <w:b/>
+          <w:sz w:val="40"/>
+          <w:szCs w:val="44"/>
+        </w:rPr>
+        <w:t xml:space="preserve">fter Events Triggered </w:t>
+      </w:r>
+      <w:r>
+        <w:rPr>
+          <w:rFonts w:cs="Times New Roman"/>
+          <w:b/>
+          <w:sz w:val="40"/>
+          <w:szCs w:val="44"/>
+        </w:rPr>
+        <w:t>i</w:t>
+      </w:r>
+      <w:r>
+        <w:rPr>
+          <w:rFonts w:cs="Times New Roman"/>
+          <w:b/>
+          <w:sz w:val="40"/>
+          <w:szCs w:val="44"/>
+        </w:rPr>
+        <w:t>n Web Page</w:t>
+      </w:r>
+    </w:p>
+    <w:p>
+      <w:pPr>
+        <w:spacing w:line="360" w:lineRule="exact"/>
+        <w:rPr>
+          <w:color w:val="000000"/>
+        </w:rPr>
+      </w:pPr>
+    </w:p>
+    <w:p>
+      <w:pPr>
+        <w:spacing w:line="360" w:lineRule="exact"/>
+        <w:rPr>
+          <w:rFonts w:hint="eastAsia"/>
+          <w:color w:val="000000" w:themeColor="text1"/>
+          <w:sz w:val="36"/>
+          <w:szCs w:val="36"/>
+        </w:rPr>
+      </w:pPr>
       <w:bookmarkStart w:id="0" w:name="_GoBack"/>
       <w:bookmarkEnd w:id="0"/>
-      <w:r>
-        <w:rPr>
-          <w:rFonts w:cs="Times New Roman"/>
-          <w:b/>
-          <w:sz w:val="44"/>
-          <w:szCs w:val="44"/>
-        </w:rPr>
-        <w:t>n HTML After Events Triggered In Web Page</w:t>
-      </w:r>
-    </w:p>
-    <w:p>
-      <w:pPr>
-        <w:spacing w:line="360" w:lineRule="exact"/>
-        <w:rPr>
-          <w:color w:val="000000" w:themeColor="text1"/>
-          <w:sz w:val="36"/>
-          <w:szCs w:val="36"/>
-        </w:rPr>
-      </w:pPr>
-    </w:p>
-    <w:p>
-      <w:pPr>
-        <w:spacing w:line="360" w:lineRule="exact"/>
-        <w:rPr>
-          <w:color w:val="000000" w:themeColor="text1"/>
-          <w:sz w:val="36"/>
-          <w:szCs w:val="36"/>
-        </w:rPr>
-      </w:pPr>
-    </w:p>
-    <w:p>
-      <w:pPr>
-        <w:spacing w:line="360" w:lineRule="exact"/>
-        <w:rPr>
-          <w:color w:val="000000" w:themeColor="text1"/>
-          <w:sz w:val="36"/>
-          <w:szCs w:val="36"/>
-        </w:rPr>
-      </w:pPr>
     </w:p>
     <w:p>
       <w:pPr>
@@ -386,10 +527,50 @@
     </w:p>
     <w:p>
       <w:pPr>
+        <w:jc w:val="center"/>
+        <w:rPr>
+          <w:b/>
+          <w:color w:val="000000" w:themeColor="text1"/>
+          <w:sz w:val="36"/>
+          <w:szCs w:val="36"/>
+        </w:rPr>
+      </w:pPr>
+      <w:r>
+        <w:rPr>
+          <w:rFonts w:hint="eastAsia"/>
+          <w:b/>
+          <w:color w:val="000000" w:themeColor="text1"/>
+          <w:sz w:val="36"/>
+          <w:szCs w:val="36"/>
+        </w:rPr>
+        <w:t>指導教授：</w:t>
+      </w:r>
+      <w:r>
+        <w:rPr>
+          <w:rFonts w:hint="eastAsia"/>
+          <w:b/>
+          <w:kern w:val="0"/>
+          <w:sz w:val="36"/>
+          <w:szCs w:val="20"/>
+        </w:rPr>
+        <w:t>陳碩漢</w:t>
+      </w:r>
+      <w:r>
+        <w:rPr>
+          <w:rFonts w:hint="eastAsia"/>
+          <w:b/>
+          <w:kern w:val="0"/>
+          <w:sz w:val="36"/>
+          <w:szCs w:val="20"/>
+        </w:rPr>
+        <w:t>博士</w:t>
+      </w:r>
+    </w:p>
+    <w:p>
+      <w:pPr>
         <w:spacing w:line="360" w:lineRule="exact"/>
         <w:jc w:val="center"/>
         <w:rPr>
-          <w:b/>
           <w:color w:val="000000" w:themeColor="text1"/>
           <w:sz w:val="36"/>
           <w:szCs w:val="36"/>
@@ -401,81 +582,6 @@
         <w:spacing w:line="360" w:lineRule="exact"/>
         <w:jc w:val="center"/>
         <w:rPr>
-          <w:b/>
-          <w:color w:val="000000" w:themeColor="text1"/>
-          <w:sz w:val="36"/>
-          <w:szCs w:val="36"/>
-        </w:rPr>
-      </w:pPr>
-    </w:p>
-    <w:p>
-      <w:pPr>
-        <w:jc w:val="center"/>
-        <w:rPr>
-          <w:b/>
-          <w:color w:val="000000" w:themeColor="text1"/>
-          <w:sz w:val="36"/>
-          <w:szCs w:val="36"/>
-        </w:rPr>
-      </w:pPr>
-      <w:r>
-        <w:rPr>
-          <w:rFonts w:hint="eastAsia"/>
-          <w:b/>
-          <w:color w:val="000000" w:themeColor="text1"/>
-          <w:sz w:val="36"/>
-          <w:szCs w:val="36"/>
-        </w:rPr>
-        <w:t>指導教授：</w:t>
-      </w:r>
-      <w:r>
-        <w:rPr>
-          <w:rFonts w:hint="eastAsia"/>
-          <w:b/>
-          <w:kern w:val="0"/>
-          <w:sz w:val="36"/>
-          <w:szCs w:val="20"/>
-        </w:rPr>
-        <w:t>陳碩漢</w:t>
-      </w:r>
-      <w:r>
-        <w:rPr>
-          <w:rFonts w:hint="eastAsia"/>
-          <w:b/>
-          <w:kern w:val="0"/>
-          <w:sz w:val="36"/>
-          <w:szCs w:val="20"/>
-        </w:rPr>
-        <w:t>博士</w:t>
-      </w:r>
-    </w:p>
-    <w:p>
-      <w:pPr>
-        <w:spacing w:line="360" w:lineRule="exact"/>
-        <w:jc w:val="center"/>
-        <w:rPr>
-          <w:color w:val="000000" w:themeColor="text1"/>
-          <w:sz w:val="36"/>
-          <w:szCs w:val="36"/>
-        </w:rPr>
-      </w:pPr>
-    </w:p>
-    <w:p>
-      <w:pPr>
-        <w:spacing w:line="360" w:lineRule="exact"/>
-        <w:jc w:val="center"/>
-        <w:rPr>
-          <w:color w:val="000000" w:themeColor="text1"/>
-          <w:sz w:val="36"/>
-          <w:szCs w:val="36"/>
-        </w:rPr>
-      </w:pPr>
-    </w:p>
-    <w:p>
-      <w:pPr>
-        <w:spacing w:line="360" w:lineRule="exact"/>
-        <w:jc w:val="center"/>
-        <w:rPr>
           <w:color w:val="000000" w:themeColor="text1"/>
           <w:sz w:val="36"/>
           <w:szCs w:val="36"/>
@@ -566,11 +672,6 @@
         </w:rPr>
         <w:t>月</w:t>
       </w:r>
-    </w:p>
-    <w:p>
-      <w:pPr>
-        <w:jc w:val="center"/>
-      </w:pPr>
     </w:p>
     <w:sectPr>
       <w:headerReference w:type="even" r:id="rId10"/>
@@ -2510,7 +2611,7 @@
 </file>
 
 <file path=customXml/itemProps1.xml><?xml version="1.0" encoding="utf-8"?>
-<ds:datastoreItem xmlns:ds="http://schemas.openxmlformats.org/officeDocument/2006/customXml" ds:itemID="{86D247D8-9362-4AF1-B020-948F2D3FFB00}">
+<ds:datastoreItem xmlns:ds="http://schemas.openxmlformats.org/officeDocument/2006/customXml" ds:itemID="{6B5AFC11-996D-4F63-8F75-95FDF117A5C8}">
   <ds:schemaRefs>
     <ds:schemaRef ds:uri="http://schemas.openxmlformats.org/officeDocument/2006/bibliography"/>
   </ds:schemaRefs>

</xml_diff>